<commit_message>
update meeting minute 11/9
</commit_message>
<xml_diff>
--- a/Document/Meeting_Minutes_11.09.2015.docx
+++ b/Document/Meeting_Minutes_11.09.2015.docx
@@ -192,13 +192,8 @@
                         <w:spacing w:after="0" w:line="276" w:lineRule="auto"/>
                       </w:pPr>
                       <w:r>
-                        <w:t xml:space="preserve">Mr. </w:t>
+                        <w:t>Mr. KhanhKT</w:t>
                       </w:r>
-                      <w:proofErr w:type="spellStart"/>
-                      <w:r>
-                        <w:t>KhanhKT</w:t>
-                      </w:r>
-                      <w:proofErr w:type="spellEnd"/>
                     </w:p>
                   </w:tc>
                 </w:sdtContent>
@@ -645,7 +640,15 @@
               <w:i w:val="0"/>
               <w:iCs w:val="0"/>
             </w:rPr>
-            <w:t>Clarify scope</w:t>
+            <w:t>Fix</w:t>
+          </w:r>
+          <w:r>
+            <w:rPr>
+              <w:rStyle w:val="SubtleEmphasis"/>
+              <w:i w:val="0"/>
+              <w:iCs w:val="0"/>
+            </w:rPr>
+            <w:t xml:space="preserve"> scope</w:t>
           </w:r>
         </w:sdtContent>
       </w:sdt>
@@ -671,37 +674,643 @@
         </w:sdtEndPr>
         <w:sdtContent>
           <w:r>
-            <w:rPr>
-              <w:rStyle w:val="SubtleEmphasis"/>
-              <w:i w:val="0"/>
-              <w:iCs w:val="0"/>
-            </w:rPr>
-            <w:t xml:space="preserve">Mr. </w:t>
-          </w:r>
-          <w:proofErr w:type="spellStart"/>
-          <w:r>
-            <w:rPr>
-              <w:rStyle w:val="SubtleEmphasis"/>
-              <w:i w:val="0"/>
-              <w:iCs w:val="0"/>
-            </w:rPr>
-            <w:t>Khanh</w:t>
+            <w:t>QuyHKSE</w:t>
           </w:r>
           <w:r>
             <w:rPr>
-              <w:rStyle w:val="SubtleEmphasis"/>
-              <w:i w:val="0"/>
-              <w:iCs w:val="0"/>
+              <w:rFonts w:cstheme="majorHAnsi"/>
+              <w:szCs w:val="28"/>
             </w:rPr>
-            <w:t>KT</w:t>
+            <w:t xml:space="preserve">61160 </w:t>
           </w:r>
-          <w:proofErr w:type="spellEnd"/>
         </w:sdtContent>
       </w:sdt>
     </w:p>
     <w:p>
+      <w:pPr>
+        <w:pStyle w:val="ListParagraph"/>
+        <w:numPr>
+          <w:ilvl w:val="0"/>
+          <w:numId w:val="3"/>
+        </w:numPr>
+        <w:jc w:val="both"/>
+        <w:rPr>
+          <w:rFonts w:cstheme="minorHAnsi"/>
+        </w:rPr>
+      </w:pPr>
+      <w:r>
+        <w:rPr>
+          <w:rFonts w:cstheme="minorHAnsi"/>
+        </w:rPr>
+        <w:t xml:space="preserve">Mr. Khanh reviewed report 1. </w:t>
+      </w:r>
+      <w:r>
+        <w:rPr>
+          <w:rFonts w:cstheme="minorHAnsi"/>
+        </w:rPr>
+        <w:t xml:space="preserve">He required </w:t>
+      </w:r>
+      <w:r>
+        <w:rPr>
+          <w:rFonts w:cstheme="minorHAnsi"/>
+        </w:rPr>
+        <w:t xml:space="preserve">to </w:t>
+      </w:r>
+      <w:r>
+        <w:rPr>
+          <w:rFonts w:cstheme="minorHAnsi"/>
+        </w:rPr>
+        <w:t>correct some part and present in next time.</w:t>
+      </w:r>
+    </w:p>
+    <w:p>
+      <w:pPr>
+        <w:pStyle w:val="ListParagraph"/>
+        <w:numPr>
+          <w:ilvl w:val="0"/>
+          <w:numId w:val="3"/>
+        </w:numPr>
+        <w:jc w:val="both"/>
+        <w:rPr>
+          <w:rFonts w:cstheme="minorHAnsi"/>
+        </w:rPr>
+      </w:pPr>
+      <w:r>
+        <w:rPr>
+          <w:rFonts w:cstheme="minorHAnsi"/>
+        </w:rPr>
+        <w:t xml:space="preserve">Discussion about choose </w:t>
+      </w:r>
+      <w:r>
+        <w:rPr>
+          <w:rFonts w:cstheme="minorHAnsi"/>
+        </w:rPr>
+        <w:t>Bluetooth standard for mobile implementation</w:t>
+      </w:r>
+      <w:r>
+        <w:rPr>
+          <w:rFonts w:cstheme="minorHAnsi"/>
+        </w:rPr>
+        <w:t>. Conclusion: choose BLE only first.</w:t>
+      </w:r>
+    </w:p>
+    <w:p>
+      <w:pPr>
+        <w:pStyle w:val="ListParagraph"/>
+        <w:numPr>
+          <w:ilvl w:val="0"/>
+          <w:numId w:val="3"/>
+        </w:numPr>
+        <w:jc w:val="both"/>
+        <w:rPr>
+          <w:rFonts w:cstheme="minorHAnsi"/>
+        </w:rPr>
+      </w:pPr>
+      <w:r>
+        <w:rPr>
+          <w:rFonts w:cstheme="minorHAnsi"/>
+        </w:rPr>
+        <w:t xml:space="preserve">Mr. </w:t>
+      </w:r>
+      <w:r>
+        <w:rPr>
+          <w:rFonts w:cstheme="minorHAnsi"/>
+        </w:rPr>
+        <w:t>Khanh request</w:t>
+      </w:r>
+      <w:r>
+        <w:rPr>
+          <w:rFonts w:cstheme="minorHAnsi"/>
+        </w:rPr>
+        <w:t>ed</w:t>
+      </w:r>
+      <w:r>
+        <w:rPr>
+          <w:rFonts w:cstheme="minorHAnsi"/>
+        </w:rPr>
+        <w:t xml:space="preserve"> for research</w:t>
+      </w:r>
+      <w:r>
+        <w:rPr>
+          <w:rFonts w:cstheme="minorHAnsi"/>
+        </w:rPr>
+        <w:t>ing</w:t>
+      </w:r>
+      <w:r>
+        <w:rPr>
+          <w:rFonts w:cstheme="minorHAnsi"/>
+        </w:rPr>
+        <w:t xml:space="preserve"> about</w:t>
+      </w:r>
+      <w:r>
+        <w:rPr>
+          <w:rFonts w:cstheme="minorHAnsi"/>
+        </w:rPr>
+        <w:t xml:space="preserve"> how wristband </w:t>
+      </w:r>
+      <w:r>
+        <w:rPr>
+          <w:rFonts w:cstheme="minorHAnsi"/>
+        </w:rPr>
+        <w:t>calculate footstep</w:t>
+      </w:r>
+      <w:r>
+        <w:rPr>
+          <w:rFonts w:cstheme="minorHAnsi"/>
+        </w:rPr>
+        <w:t>.</w:t>
+      </w:r>
+    </w:p>
+    <w:p>
+      <w:pPr>
+        <w:pStyle w:val="ListParagraph"/>
+        <w:numPr>
+          <w:ilvl w:val="0"/>
+          <w:numId w:val="3"/>
+        </w:numPr>
+        <w:jc w:val="both"/>
+        <w:rPr>
+          <w:rFonts w:cstheme="minorHAnsi"/>
+        </w:rPr>
+      </w:pPr>
+      <w:r>
+        <w:rPr>
+          <w:rFonts w:cstheme="minorHAnsi"/>
+        </w:rPr>
+        <w:t>Quy</w:t>
+      </w:r>
+      <w:r>
+        <w:rPr>
+          <w:rFonts w:cstheme="minorHAnsi"/>
+        </w:rPr>
+        <w:t>HK</w:t>
+      </w:r>
+      <w:r>
+        <w:rPr>
+          <w:rFonts w:cstheme="minorHAnsi"/>
+        </w:rPr>
+        <w:t xml:space="preserve"> suggested </w:t>
+      </w:r>
+      <w:r>
+        <w:rPr>
+          <w:rFonts w:cstheme="minorHAnsi"/>
+        </w:rPr>
+        <w:t xml:space="preserve">using </w:t>
+      </w:r>
+      <w:r>
+        <w:rPr>
+          <w:rFonts w:cstheme="minorHAnsi"/>
+        </w:rPr>
+        <w:t>Scrum model for software develop</w:t>
+      </w:r>
+      <w:r>
+        <w:rPr>
+          <w:rFonts w:cstheme="minorHAnsi"/>
+        </w:rPr>
+        <w:t>ment process:</w:t>
+      </w:r>
+    </w:p>
+    <w:p>
+      <w:pPr>
+        <w:pStyle w:val="ListParagraph"/>
+        <w:numPr>
+          <w:ilvl w:val="1"/>
+          <w:numId w:val="3"/>
+        </w:numPr>
+        <w:jc w:val="both"/>
+        <w:rPr>
+          <w:rFonts w:cstheme="minorHAnsi"/>
+        </w:rPr>
+      </w:pPr>
+      <w:r>
+        <w:rPr>
+          <w:rFonts w:cstheme="minorHAnsi"/>
+        </w:rPr>
+        <w:t>Scrum owner: Mr. Khanh.</w:t>
+      </w:r>
+    </w:p>
+    <w:p>
+      <w:pPr>
+        <w:pStyle w:val="ListParagraph"/>
+        <w:numPr>
+          <w:ilvl w:val="1"/>
+          <w:numId w:val="3"/>
+        </w:numPr>
+        <w:jc w:val="both"/>
+        <w:rPr>
+          <w:rFonts w:cstheme="minorHAnsi"/>
+        </w:rPr>
+      </w:pPr>
+      <w:r>
+        <w:rPr>
+          <w:rFonts w:cstheme="minorHAnsi"/>
+        </w:rPr>
+        <w:t>Scrum master: QuyHK.</w:t>
+      </w:r>
+    </w:p>
+    <w:p>
+      <w:pPr>
+        <w:pStyle w:val="ListParagraph"/>
+        <w:numPr>
+          <w:ilvl w:val="1"/>
+          <w:numId w:val="3"/>
+        </w:numPr>
+        <w:jc w:val="both"/>
+        <w:rPr>
+          <w:rFonts w:cstheme="minorHAnsi"/>
+        </w:rPr>
+      </w:pPr>
+      <w:r>
+        <w:rPr>
+          <w:rFonts w:cstheme="minorHAnsi"/>
+        </w:rPr>
+        <w:t>Team members: QuanTD, AnhPN, KhuongND, KhuongMH.</w:t>
+      </w:r>
+    </w:p>
+    <w:p>
+      <w:pPr>
+        <w:pStyle w:val="ListParagraph"/>
+        <w:numPr>
+          <w:ilvl w:val="0"/>
+          <w:numId w:val="3"/>
+        </w:numPr>
+        <w:jc w:val="both"/>
+        <w:rPr>
+          <w:rFonts w:cstheme="minorHAnsi"/>
+        </w:rPr>
+      </w:pPr>
+      <w:r>
+        <w:rPr>
+          <w:rFonts w:cstheme="minorHAnsi"/>
+        </w:rPr>
+        <w:t>Quy</w:t>
+      </w:r>
+      <w:r>
+        <w:rPr>
+          <w:rFonts w:cstheme="minorHAnsi"/>
+        </w:rPr>
+        <w:t>HK</w:t>
+      </w:r>
+      <w:r>
+        <w:rPr>
+          <w:rFonts w:cstheme="minorHAnsi"/>
+        </w:rPr>
+        <w:t xml:space="preserve"> suggested assigning task by component modules</w:t>
+      </w:r>
+      <w:r>
+        <w:rPr>
+          <w:rFonts w:cstheme="minorHAnsi"/>
+        </w:rPr>
+        <w:t xml:space="preserve">: </w:t>
+      </w:r>
+    </w:p>
+    <w:p>
+      <w:pPr>
+        <w:pStyle w:val="ListParagraph"/>
+        <w:numPr>
+          <w:ilvl w:val="1"/>
+          <w:numId w:val="3"/>
+        </w:numPr>
+        <w:jc w:val="both"/>
+        <w:rPr>
+          <w:rFonts w:cstheme="minorHAnsi"/>
+        </w:rPr>
+      </w:pPr>
+      <w:r>
+        <w:rPr>
+          <w:rFonts w:cstheme="minorHAnsi"/>
+        </w:rPr>
+        <w:t>QuanTD and AnhPN will be charge of server module</w:t>
+      </w:r>
+      <w:r>
+        <w:rPr>
+          <w:rFonts w:cstheme="minorHAnsi"/>
+        </w:rPr>
+        <w:t xml:space="preserve">, including </w:t>
+      </w:r>
+      <w:r>
+        <w:rPr>
+          <w:rFonts w:cstheme="minorHAnsi"/>
+        </w:rPr>
+        <w:t xml:space="preserve">GUI </w:t>
+      </w:r>
+      <w:r>
+        <w:rPr>
+          <w:rFonts w:cstheme="minorHAnsi"/>
+        </w:rPr>
+        <w:t xml:space="preserve">application </w:t>
+      </w:r>
+      <w:r>
+        <w:rPr>
+          <w:rFonts w:cstheme="minorHAnsi"/>
+        </w:rPr>
+        <w:t>and web service for mobile</w:t>
+      </w:r>
+      <w:r>
+        <w:rPr>
+          <w:rFonts w:cstheme="minorHAnsi"/>
+        </w:rPr>
+        <w:t>.</w:t>
+      </w:r>
       <w:bookmarkStart w:id="0" w:name="_GoBack"/>
       <w:bookmarkEnd w:id="0"/>
+    </w:p>
+    <w:p>
+      <w:pPr>
+        <w:pStyle w:val="ListParagraph"/>
+        <w:numPr>
+          <w:ilvl w:val="1"/>
+          <w:numId w:val="3"/>
+        </w:numPr>
+        <w:jc w:val="both"/>
+        <w:rPr>
+          <w:rFonts w:cstheme="minorHAnsi"/>
+        </w:rPr>
+      </w:pPr>
+      <w:r>
+        <w:rPr>
+          <w:rFonts w:cstheme="minorHAnsi"/>
+        </w:rPr>
+        <w:t xml:space="preserve">QuyHK and KhuongMH will take responsibility </w:t>
+      </w:r>
+      <w:r>
+        <w:rPr>
+          <w:rFonts w:cstheme="minorHAnsi"/>
+        </w:rPr>
+        <w:t>for mobile module.</w:t>
+      </w:r>
+    </w:p>
+    <w:p>
+      <w:pPr>
+        <w:pStyle w:val="ListParagraph"/>
+        <w:numPr>
+          <w:ilvl w:val="1"/>
+          <w:numId w:val="3"/>
+        </w:numPr>
+        <w:jc w:val="both"/>
+        <w:rPr>
+          <w:rFonts w:cstheme="minorHAnsi"/>
+        </w:rPr>
+      </w:pPr>
+      <w:r>
+        <w:rPr>
+          <w:rFonts w:cstheme="minorHAnsi"/>
+        </w:rPr>
+        <w:t xml:space="preserve">Finally, </w:t>
+      </w:r>
+      <w:r>
+        <w:rPr>
+          <w:rFonts w:cstheme="minorHAnsi"/>
+        </w:rPr>
+        <w:t>Mr. Khanh requi</w:t>
+      </w:r>
+      <w:r>
+        <w:rPr>
+          <w:rFonts w:cstheme="minorHAnsi"/>
+        </w:rPr>
+        <w:t>red to change another task</w:t>
+      </w:r>
+      <w:r>
+        <w:rPr>
+          <w:rFonts w:cstheme="minorHAnsi"/>
+        </w:rPr>
+        <w:t xml:space="preserve"> for Khuong</w:t>
+      </w:r>
+      <w:r>
+        <w:rPr>
+          <w:rFonts w:cstheme="minorHAnsi"/>
+        </w:rPr>
+        <w:t>MH</w:t>
+      </w:r>
+      <w:r>
+        <w:rPr>
+          <w:rFonts w:cstheme="minorHAnsi"/>
+        </w:rPr>
+        <w:t>.</w:t>
+      </w:r>
+    </w:p>
+    <w:p>
+      <w:pPr>
+        <w:pStyle w:val="ListParagraph"/>
+        <w:numPr>
+          <w:ilvl w:val="0"/>
+          <w:numId w:val="3"/>
+        </w:numPr>
+        <w:jc w:val="both"/>
+        <w:rPr>
+          <w:rFonts w:cstheme="minorHAnsi"/>
+        </w:rPr>
+      </w:pPr>
+      <w:r>
+        <w:rPr>
+          <w:rFonts w:cstheme="minorHAnsi"/>
+        </w:rPr>
+        <w:t>D</w:t>
+      </w:r>
+      <w:r>
+        <w:rPr>
+          <w:rFonts w:cstheme="minorHAnsi"/>
+        </w:rPr>
+        <w:t xml:space="preserve">iscussed about the </w:t>
+      </w:r>
+      <w:r>
+        <w:rPr>
+          <w:rFonts w:cstheme="minorHAnsi"/>
+        </w:rPr>
+        <w:t xml:space="preserve">project scope for treatment content: </w:t>
+      </w:r>
+    </w:p>
+    <w:p>
+      <w:pPr>
+        <w:pStyle w:val="ListParagraph"/>
+        <w:numPr>
+          <w:ilvl w:val="1"/>
+          <w:numId w:val="3"/>
+        </w:numPr>
+        <w:jc w:val="both"/>
+        <w:rPr>
+          <w:rFonts w:cstheme="minorHAnsi"/>
+        </w:rPr>
+      </w:pPr>
+      <w:r>
+        <w:rPr>
+          <w:rFonts w:cstheme="minorHAnsi"/>
+        </w:rPr>
+        <w:t>What</w:t>
+      </w:r>
+      <w:r>
+        <w:rPr>
+          <w:rFonts w:cstheme="minorHAnsi"/>
+        </w:rPr>
+        <w:t xml:space="preserve"> </w:t>
+      </w:r>
+      <w:r>
+        <w:rPr>
+          <w:rFonts w:cstheme="minorHAnsi"/>
+        </w:rPr>
+        <w:t xml:space="preserve">will the system </w:t>
+      </w:r>
+      <w:r>
+        <w:rPr>
+          <w:rFonts w:cstheme="minorHAnsi"/>
+        </w:rPr>
+        <w:t>include</w:t>
+      </w:r>
+      <w:r>
+        <w:rPr>
+          <w:rFonts w:cstheme="minorHAnsi"/>
+        </w:rPr>
+        <w:t>?</w:t>
+      </w:r>
+    </w:p>
+    <w:p>
+      <w:pPr>
+        <w:pStyle w:val="ListParagraph"/>
+        <w:numPr>
+          <w:ilvl w:val="1"/>
+          <w:numId w:val="3"/>
+        </w:numPr>
+        <w:jc w:val="both"/>
+        <w:rPr>
+          <w:rFonts w:cstheme="minorHAnsi"/>
+        </w:rPr>
+      </w:pPr>
+      <w:r>
+        <w:rPr>
+          <w:rFonts w:cstheme="minorHAnsi"/>
+        </w:rPr>
+        <w:t>Which will the system support</w:t>
+      </w:r>
+      <w:r>
+        <w:rPr>
+          <w:rFonts w:cstheme="minorHAnsi"/>
+        </w:rPr>
+        <w:t xml:space="preserve"> user</w:t>
+      </w:r>
+      <w:r>
+        <w:rPr>
+          <w:rFonts w:cstheme="minorHAnsi"/>
+        </w:rPr>
+        <w:t>?</w:t>
+      </w:r>
+    </w:p>
+    <w:p>
+      <w:pPr>
+        <w:pStyle w:val="ListParagraph"/>
+        <w:numPr>
+          <w:ilvl w:val="1"/>
+          <w:numId w:val="3"/>
+        </w:numPr>
+        <w:jc w:val="both"/>
+        <w:rPr>
+          <w:rFonts w:cstheme="minorHAnsi"/>
+        </w:rPr>
+      </w:pPr>
+      <w:r>
+        <w:rPr>
+          <w:rFonts w:cstheme="minorHAnsi"/>
+        </w:rPr>
+        <w:t>What will the treatment include?</w:t>
+      </w:r>
+    </w:p>
+    <w:p>
+      <w:pPr>
+        <w:pStyle w:val="ListParagraph"/>
+        <w:numPr>
+          <w:ilvl w:val="1"/>
+          <w:numId w:val="3"/>
+        </w:numPr>
+        <w:jc w:val="both"/>
+        <w:rPr>
+          <w:rFonts w:cstheme="minorHAnsi"/>
+        </w:rPr>
+      </w:pPr>
+      <w:r>
+        <w:rPr>
+          <w:rFonts w:cstheme="minorHAnsi"/>
+        </w:rPr>
+        <w:t>Conclusion: none</w:t>
+      </w:r>
+      <w:r>
+        <w:rPr>
+          <w:rFonts w:cstheme="minorHAnsi"/>
+        </w:rPr>
+        <w:t>.</w:t>
+      </w:r>
+    </w:p>
+    <w:p>
+      <w:pPr>
+        <w:pStyle w:val="ListParagraph"/>
+        <w:numPr>
+          <w:ilvl w:val="0"/>
+          <w:numId w:val="3"/>
+        </w:numPr>
+        <w:jc w:val="both"/>
+        <w:rPr>
+          <w:rFonts w:cstheme="minorHAnsi"/>
+        </w:rPr>
+      </w:pPr>
+      <w:r>
+        <w:rPr>
+          <w:rFonts w:cstheme="minorHAnsi"/>
+        </w:rPr>
+        <w:t xml:space="preserve">Team presented the demonstration </w:t>
+      </w:r>
+      <w:r>
+        <w:rPr>
+          <w:rFonts w:cstheme="minorHAnsi"/>
+        </w:rPr>
+        <w:t xml:space="preserve">of mobile view. Mr. Khanh required to change the </w:t>
+      </w:r>
+      <w:r>
+        <w:rPr>
+          <w:rFonts w:cstheme="minorHAnsi"/>
+        </w:rPr>
+        <w:t xml:space="preserve">display </w:t>
+      </w:r>
+      <w:r>
+        <w:rPr>
+          <w:rFonts w:cstheme="minorHAnsi"/>
+        </w:rPr>
+        <w:t>view.</w:t>
+      </w:r>
+    </w:p>
+    <w:p>
+      <w:pPr>
+        <w:pStyle w:val="ListParagraph"/>
+        <w:numPr>
+          <w:ilvl w:val="0"/>
+          <w:numId w:val="3"/>
+        </w:numPr>
+        <w:jc w:val="both"/>
+        <w:rPr>
+          <w:rFonts w:cstheme="minorHAnsi"/>
+        </w:rPr>
+      </w:pPr>
+      <w:r>
+        <w:rPr>
+          <w:rFonts w:cstheme="minorHAnsi"/>
+        </w:rPr>
+        <w:t xml:space="preserve">Mr. </w:t>
+      </w:r>
+      <w:r>
+        <w:rPr>
+          <w:rFonts w:cstheme="minorHAnsi"/>
+        </w:rPr>
+        <w:t xml:space="preserve">Khanh requested </w:t>
+      </w:r>
+      <w:r>
+        <w:rPr>
+          <w:rFonts w:cstheme="minorHAnsi"/>
+        </w:rPr>
+        <w:t>to prepare</w:t>
+      </w:r>
+      <w:r>
+        <w:rPr>
+          <w:rFonts w:cstheme="minorHAnsi"/>
+        </w:rPr>
+        <w:t xml:space="preserve"> report 2.</w:t>
+      </w:r>
     </w:p>
     <w:sectPr>
       <w:pgSz w:w="11906" w:h="16838" w:code="9"/>
@@ -716,6 +1325,119 @@
 <file path=word/numbering.xml><?xml version="1.0" encoding="utf-8"?>
 <w:numbering xmlns:wpc="http://schemas.microsoft.com/office/word/2010/wordprocessingCanvas" xmlns:mc="http://schemas.openxmlformats.org/markup-compatibility/2006" xmlns:o="urn:schemas-microsoft-com:office:office" xmlns:r="http://schemas.openxmlformats.org/officeDocument/2006/relationships" xmlns:m="http://schemas.openxmlformats.org/officeDocument/2006/math" xmlns:v="urn:schemas-microsoft-com:vml" xmlns:wp14="http://schemas.microsoft.com/office/word/2010/wordprocessingDrawing" xmlns:wp="http://schemas.openxmlformats.org/drawingml/2006/wordprocessingDrawing" xmlns:w10="urn:schemas-microsoft-com:office:word" xmlns:w="http://schemas.openxmlformats.org/wordprocessingml/2006/main" xmlns:w14="http://schemas.microsoft.com/office/word/2010/wordml" xmlns:w15="http://schemas.microsoft.com/office/word/2012/wordml" xmlns:wpg="http://schemas.microsoft.com/office/word/2010/wordprocessingGroup" xmlns:wpi="http://schemas.microsoft.com/office/word/2010/wordprocessingInk" xmlns:wne="http://schemas.microsoft.com/office/word/2006/wordml" xmlns:wps="http://schemas.microsoft.com/office/word/2010/wordprocessingShape" mc:Ignorable="w14 w15 wp14">
   <w:abstractNum w:abstractNumId="0" w15:restartNumberingAfterBreak="0">
+    <w:nsid w:val="05931A53"/>
+    <w:multiLevelType w:val="hybridMultilevel"/>
+    <w:tmpl w:val="0F6AA934"/>
+    <w:lvl w:ilvl="0" w:tplc="04090001">
+      <w:start w:val="1"/>
+      <w:numFmt w:val="bullet"/>
+      <w:lvlText w:val=""/>
+      <w:lvlJc w:val="left"/>
+      <w:pPr>
+        <w:ind w:left="792" w:hanging="360"/>
+      </w:pPr>
+      <w:rPr>
+        <w:rFonts w:ascii="Symbol" w:hAnsi="Symbol" w:hint="default"/>
+      </w:rPr>
+    </w:lvl>
+    <w:lvl w:ilvl="1" w:tplc="04090003">
+      <w:start w:val="1"/>
+      <w:numFmt w:val="bullet"/>
+      <w:lvlText w:val="o"/>
+      <w:lvlJc w:val="left"/>
+      <w:pPr>
+        <w:ind w:left="1512" w:hanging="360"/>
+      </w:pPr>
+      <w:rPr>
+        <w:rFonts w:ascii="Courier New" w:hAnsi="Courier New" w:cs="Courier New" w:hint="default"/>
+      </w:rPr>
+    </w:lvl>
+    <w:lvl w:ilvl="2" w:tplc="04090005" w:tentative="1">
+      <w:start w:val="1"/>
+      <w:numFmt w:val="bullet"/>
+      <w:lvlText w:val=""/>
+      <w:lvlJc w:val="left"/>
+      <w:pPr>
+        <w:ind w:left="2232" w:hanging="360"/>
+      </w:pPr>
+      <w:rPr>
+        <w:rFonts w:ascii="Wingdings" w:hAnsi="Wingdings" w:hint="default"/>
+      </w:rPr>
+    </w:lvl>
+    <w:lvl w:ilvl="3" w:tplc="04090001" w:tentative="1">
+      <w:start w:val="1"/>
+      <w:numFmt w:val="bullet"/>
+      <w:lvlText w:val=""/>
+      <w:lvlJc w:val="left"/>
+      <w:pPr>
+        <w:ind w:left="2952" w:hanging="360"/>
+      </w:pPr>
+      <w:rPr>
+        <w:rFonts w:ascii="Symbol" w:hAnsi="Symbol" w:hint="default"/>
+      </w:rPr>
+    </w:lvl>
+    <w:lvl w:ilvl="4" w:tplc="04090003" w:tentative="1">
+      <w:start w:val="1"/>
+      <w:numFmt w:val="bullet"/>
+      <w:lvlText w:val="o"/>
+      <w:lvlJc w:val="left"/>
+      <w:pPr>
+        <w:ind w:left="3672" w:hanging="360"/>
+      </w:pPr>
+      <w:rPr>
+        <w:rFonts w:ascii="Courier New" w:hAnsi="Courier New" w:cs="Courier New" w:hint="default"/>
+      </w:rPr>
+    </w:lvl>
+    <w:lvl w:ilvl="5" w:tplc="04090005" w:tentative="1">
+      <w:start w:val="1"/>
+      <w:numFmt w:val="bullet"/>
+      <w:lvlText w:val=""/>
+      <w:lvlJc w:val="left"/>
+      <w:pPr>
+        <w:ind w:left="4392" w:hanging="360"/>
+      </w:pPr>
+      <w:rPr>
+        <w:rFonts w:ascii="Wingdings" w:hAnsi="Wingdings" w:hint="default"/>
+      </w:rPr>
+    </w:lvl>
+    <w:lvl w:ilvl="6" w:tplc="04090001" w:tentative="1">
+      <w:start w:val="1"/>
+      <w:numFmt w:val="bullet"/>
+      <w:lvlText w:val=""/>
+      <w:lvlJc w:val="left"/>
+      <w:pPr>
+        <w:ind w:left="5112" w:hanging="360"/>
+      </w:pPr>
+      <w:rPr>
+        <w:rFonts w:ascii="Symbol" w:hAnsi="Symbol" w:hint="default"/>
+      </w:rPr>
+    </w:lvl>
+    <w:lvl w:ilvl="7" w:tplc="04090003" w:tentative="1">
+      <w:start w:val="1"/>
+      <w:numFmt w:val="bullet"/>
+      <w:lvlText w:val="o"/>
+      <w:lvlJc w:val="left"/>
+      <w:pPr>
+        <w:ind w:left="5832" w:hanging="360"/>
+      </w:pPr>
+      <w:rPr>
+        <w:rFonts w:ascii="Courier New" w:hAnsi="Courier New" w:cs="Courier New" w:hint="default"/>
+      </w:rPr>
+    </w:lvl>
+    <w:lvl w:ilvl="8" w:tplc="04090005" w:tentative="1">
+      <w:start w:val="1"/>
+      <w:numFmt w:val="bullet"/>
+      <w:lvlText w:val=""/>
+      <w:lvlJc w:val="left"/>
+      <w:pPr>
+        <w:ind w:left="6552" w:hanging="360"/>
+      </w:pPr>
+      <w:rPr>
+        <w:rFonts w:ascii="Wingdings" w:hAnsi="Wingdings" w:hint="default"/>
+      </w:rPr>
+    </w:lvl>
+  </w:abstractNum>
+  <w:abstractNum w:abstractNumId="1" w15:restartNumberingAfterBreak="0">
     <w:nsid w:val="2BE659E8"/>
     <w:multiLevelType w:val="hybridMultilevel"/>
     <w:tmpl w:val="A4F86A26"/>
@@ -828,7 +1550,7 @@
       </w:rPr>
     </w:lvl>
   </w:abstractNum>
-  <w:abstractNum w:abstractNumId="1" w15:restartNumberingAfterBreak="0">
+  <w:abstractNum w:abstractNumId="2" w15:restartNumberingAfterBreak="0">
     <w:nsid w:val="2C4330ED"/>
     <w:multiLevelType w:val="hybridMultilevel"/>
     <w:tmpl w:val="72104F42"/>
@@ -941,10 +1663,13 @@
     </w:lvl>
   </w:abstractNum>
   <w:num w:numId="1">
-    <w:abstractNumId w:val="0"/>
+    <w:abstractNumId w:val="1"/>
   </w:num>
   <w:num w:numId="2">
-    <w:abstractNumId w:val="1"/>
+    <w:abstractNumId w:val="2"/>
+  </w:num>
+  <w:num w:numId="3">
+    <w:abstractNumId w:val="0"/>
   </w:num>
 </w:numbering>
 </file>
@@ -1906,6 +2631,8 @@
     <w:rsid w:val="004F12D9"/>
     <w:rsid w:val="009A3B57"/>
     <w:rsid w:val="00B12BB8"/>
+    <w:rsid w:val="00CD5679"/>
+    <w:rsid w:val="00DB4DCF"/>
     <w:rsid w:val="00EA08A4"/>
   </w:rsids>
   <m:mathPr>

</xml_diff>